<commit_message>
Reader Token Error TS hecho | MT AS mod | ALE1 con errores en caracteres
</commit_message>
<xml_diff>
--- a/MATRIZ AFD.docx
+++ b/MATRIZ AFD.docx
@@ -962,7 +962,6 @@
                 <w:lang w:val="en-US"/>
               </w:rPr>
             </w:pPr>
-            <w:proofErr w:type="spellStart"/>
             <w:r>
               <w:rPr>
                 <w:rFonts w:asciiTheme="minorHAnsi" w:hAnsiTheme="minorHAnsi" w:cstheme="minorHAnsi"/>
@@ -972,7 +971,6 @@
               </w:rPr>
               <w:t>o.c</w:t>
             </w:r>
-            <w:proofErr w:type="spellEnd"/>
           </w:p>
         </w:tc>
         <w:tc>
@@ -1581,7 +1579,16 @@
                 <w:szCs w:val="18"/>
                 <w:lang w:val="en-US"/>
               </w:rPr>
-              <w:t>24</w:t>
+              <w:t>2</w:t>
+            </w:r>
+            <w:r>
+              <w:rPr>
+                <w:rFonts w:asciiTheme="minorHAnsi" w:hAnsiTheme="minorHAnsi" w:cstheme="minorHAnsi"/>
+                <w:sz w:val="18"/>
+                <w:szCs w:val="18"/>
+                <w:lang w:val="en-US"/>
+              </w:rPr>
+              <w:t>4</w:t>
             </w:r>
           </w:p>
         </w:tc>
@@ -15642,7 +15649,16 @@
                 <w:szCs w:val="18"/>
                 <w:lang w:val="en-US"/>
               </w:rPr>
-              <w:t>25</w:t>
+              <w:t>2</w:t>
+            </w:r>
+            <w:r>
+              <w:rPr>
+                <w:rFonts w:asciiTheme="minorHAnsi" w:hAnsiTheme="minorHAnsi" w:cstheme="minorHAnsi"/>
+                <w:sz w:val="18"/>
+                <w:szCs w:val="18"/>
+                <w:lang w:val="en-US"/>
+              </w:rPr>
+              <w:t>5</w:t>
             </w:r>
           </w:p>
         </w:tc>

</xml_diff>